<commit_message>
actu fechas bloq tabajo
</commit_message>
<xml_diff>
--- a/LABORATORIO/PECL1/ParteMario.docx
+++ b/LABORATORIO/PECL1/ParteMario.docx
@@ -394,6 +394,7 @@
       </w:pPr>
       <w:r>
         <w:rPr>
+          <w:noProof/>
           <w:lang w:eastAsia="es-ES"/>
         </w:rPr>
         <w:drawing>
@@ -461,6 +462,7 @@
       </w:r>
       <w:r>
         <w:rPr>
+          <w:noProof/>
           <w:lang w:eastAsia="es-ES"/>
         </w:rPr>
         <w:drawing>
@@ -528,6 +530,7 @@
       </w:r>
       <w:r>
         <w:rPr>
+          <w:noProof/>
           <w:lang w:eastAsia="es-ES"/>
         </w:rPr>
         <w:drawing>
@@ -595,6 +598,7 @@
       </w:r>
       <w:r>
         <w:rPr>
+          <w:noProof/>
           <w:lang w:eastAsia="es-ES"/>
         </w:rPr>
         <w:drawing>
@@ -662,6 +666,7 @@
       </w:r>
       <w:r>
         <w:rPr>
+          <w:noProof/>
           <w:lang w:eastAsia="es-ES"/>
         </w:rPr>
         <w:drawing>
@@ -737,6 +742,7 @@
       </w:pPr>
       <w:r>
         <w:rPr>
+          <w:noProof/>
           <w:lang w:eastAsia="es-ES"/>
         </w:rPr>
         <mc:AlternateContent>
@@ -811,6 +817,7 @@
       </w:r>
       <w:r>
         <w:rPr>
+          <w:noProof/>
           <w:lang w:eastAsia="es-ES"/>
         </w:rPr>
         <mc:AlternateContent>
@@ -893,6 +900,7 @@
       </w:pPr>
       <w:r>
         <w:rPr>
+          <w:noProof/>
           <w:lang w:eastAsia="es-ES"/>
         </w:rPr>
         <w:drawing>
@@ -962,6 +970,7 @@
       </w:pPr>
       <w:r>
         <w:rPr>
+          <w:noProof/>
           <w:lang w:eastAsia="es-ES"/>
         </w:rPr>
         <mc:AlternateContent>
@@ -1044,6 +1053,7 @@
       </w:pPr>
       <w:r>
         <w:rPr>
+          <w:noProof/>
           <w:lang w:eastAsia="es-ES"/>
         </w:rPr>
         <mc:AlternateContent>
@@ -1118,6 +1128,7 @@
       </w:r>
       <w:r>
         <w:rPr>
+          <w:noProof/>
           <w:lang w:eastAsia="es-ES"/>
         </w:rPr>
         <mc:AlternateContent>
@@ -1870,15 +1881,7 @@
         <w:rPr>
           <w:lang w:eastAsia="es-ES"/>
         </w:rPr>
-        <w:t>lo con l</w:t>
-      </w:r>
-      <w:bookmarkStart w:id="6" w:name="_GoBack"/>
-      <w:bookmarkEnd w:id="6"/>
-      <w:r>
-        <w:rPr>
-          <w:lang w:eastAsia="es-ES"/>
-        </w:rPr>
-        <w:t xml:space="preserve">as previsiones iniciales y con ello seguir el camino de las alternativas planteadas previamente. </w:t>
+        <w:t xml:space="preserve">lo con las previsiones iniciales y con ello seguir el camino de las alternativas planteadas previamente. </w:t>
       </w:r>
     </w:p>
     <w:p>
@@ -1942,7 +1945,7 @@
           <w:lang w:eastAsia="es-ES"/>
         </w:rPr>
       </w:pPr>
-      <w:bookmarkStart w:id="7" w:name="_Toc3747876"/>
+      <w:bookmarkStart w:id="6" w:name="_Toc3747876"/>
       <w:r>
         <w:rPr>
           <w:b/>
@@ -1950,6 +1953,15 @@
         </w:rPr>
         <w:t>Paquetes de trabajo durante 2021</w:t>
       </w:r>
+      <w:bookmarkEnd w:id="6"/>
+      <w:r>
+        <w:rPr>
+          <w:b/>
+          <w:lang w:eastAsia="es-ES"/>
+        </w:rPr>
+        <w:t>-2025</w:t>
+      </w:r>
+      <w:bookmarkStart w:id="7" w:name="_GoBack"/>
       <w:bookmarkEnd w:id="7"/>
     </w:p>
     <w:p>
@@ -2104,7 +2116,7 @@
           <w:b/>
           <w:lang w:eastAsia="es-ES"/>
         </w:rPr>
-        <w:t>- 2022</w:t>
+        <w:t>- 2025</w:t>
       </w:r>
     </w:p>
     <w:p>
@@ -2291,7 +2303,7 @@
           <w:b/>
           <w:lang w:eastAsia="es-ES"/>
         </w:rPr>
-        <w:t xml:space="preserve"> 2023</w:t>
+        <w:t xml:space="preserve"> 2025</w:t>
       </w:r>
     </w:p>
     <w:p>
@@ -4597,7 +4609,7 @@
 </file>
 
 <file path=customXml/itemProps1.xml><?xml version="1.0" encoding="utf-8"?>
-<ds:datastoreItem xmlns:ds="http://schemas.openxmlformats.org/officeDocument/2006/customXml" ds:itemID="{7680110A-A78E-4AD0-A2C9-37859CB6776E}">
+<ds:datastoreItem xmlns:ds="http://schemas.openxmlformats.org/officeDocument/2006/customXml" ds:itemID="{4958FA05-D64F-469D-9991-C6B3B3206F66}">
   <ds:schemaRefs>
     <ds:schemaRef ds:uri="http://schemas.openxmlformats.org/officeDocument/2006/bibliography"/>
   </ds:schemaRefs>

</xml_diff>